<commit_message>
continuité de l'exo merise éditeur
</commit_message>
<xml_diff>
--- a/FOAD/Merise/Exercises/Documents/editeur.docx
+++ b/FOAD/Merise/Exercises/Documents/editeur.docx
@@ -3,8 +3,8 @@
 <w:document xmlns:wpc="http://schemas.microsoft.com/office/word/2010/wordprocessingCanvas" xmlns:cx="http://schemas.microsoft.com/office/drawing/2014/chartex" xmlns:cx1="http://schemas.microsoft.com/office/drawing/2015/9/8/chartex" xmlns:cx2="http://schemas.microsoft.com/office/drawing/2015/10/21/chartex" xmlns:cx3="http://schemas.microsoft.com/office/drawing/2016/5/9/chartex" xmlns:cx4="http://schemas.microsoft.com/office/drawing/2016/5/10/chartex" xmlns:cx5="http://schemas.microsoft.com/office/drawing/2016/5/11/chartex" xmlns:cx6="http://schemas.microsoft.com/office/drawing/2016/5/12/chartex" xmlns:cx7="http://schemas.microsoft.com/office/drawing/2016/5/13/chartex" xmlns:cx8="http://schemas.microsoft.com/office/drawing/2016/5/14/chartex" xmlns:mc="http://schemas.openxmlformats.org/markup-compatibility/2006" xmlns:aink="http://schemas.microsoft.com/office/drawing/2016/ink" xmlns:am3d="http://schemas.microsoft.com/office/drawing/2017/model3d" xmlns:o="urn:schemas-microsoft-com:office:office" xmlns:r="http://schemas.openxmlformats.org/officeDocument/2006/relationships" xmlns:m="http://schemas.openxmlformats.org/officeDocument/2006/math" xmlns:v="urn:schemas-microsoft-com:vml" xmlns:wp14="http://schemas.microsoft.com/office/word/2010/wordprocessingDrawing" xmlns:wp="http://schemas.openxmlformats.org/drawingml/2006/wordprocessingDrawing" xmlns:w10="urn:schemas-microsoft-com:office:word" xmlns:w="http://schemas.openxmlformats.org/wordprocessingml/2006/main" xmlns:w14="http://schemas.microsoft.com/office/word/2010/wordml" xmlns:w15="http://schemas.microsoft.com/office/word/2012/wordml" xmlns:w16cid="http://schemas.microsoft.com/office/word/2016/wordml/cid" xmlns:w16se="http://schemas.microsoft.com/office/word/2015/wordml/symex" xmlns:wpg="http://schemas.microsoft.com/office/word/2010/wordprocessingGroup" xmlns:wpi="http://schemas.microsoft.com/office/word/2010/wordprocessingInk" xmlns:wne="http://schemas.microsoft.com/office/word/2006/wordml" xmlns:wps="http://schemas.microsoft.com/office/word/2010/wordprocessingShape" mc:Ignorable="w14 w15 w16se w16cid wp14">
   <w:background w:color="272727" w:themeColor="text1" w:themeTint="D8"/>
   <w:body>
-    <w:bookmarkStart w:id="0" w:name="_Toc46311831" w:displacedByCustomXml="next"/>
-    <w:bookmarkStart w:id="1" w:name="_Toc46311733" w:displacedByCustomXml="next"/>
+    <w:bookmarkStart w:id="0" w:name="_Toc46311733" w:displacedByCustomXml="next"/>
+    <w:bookmarkStart w:id="1" w:name="_Toc46311831" w:displacedByCustomXml="next"/>
     <w:sdt>
       <w:sdtPr>
         <w:id w:val="390770121"/>
@@ -146,7 +146,6 @@
                                             <w:szCs w:val="64"/>
                                           </w:rPr>
                                         </w:pPr>
-                                        <w:proofErr w:type="gramStart"/>
                                         <w:r>
                                           <w:rPr>
                                             <w:rFonts w:asciiTheme="majorHAnsi" w:eastAsiaTheme="majorEastAsia" w:hAnsiTheme="majorHAnsi" w:cstheme="majorBidi"/>
@@ -155,18 +154,7 @@
                                             <w:sz w:val="64"/>
                                             <w:szCs w:val="64"/>
                                           </w:rPr>
-                                          <w:t>ex:</w:t>
-                                        </w:r>
-                                        <w:proofErr w:type="gramEnd"/>
-                                        <w:r>
-                                          <w:rPr>
-                                            <w:rFonts w:asciiTheme="majorHAnsi" w:eastAsiaTheme="majorEastAsia" w:hAnsiTheme="majorHAnsi" w:cstheme="majorBidi"/>
-                                            <w:caps/>
-                                            <w:color w:val="FFFFFF" w:themeColor="background1"/>
-                                            <w:sz w:val="64"/>
-                                            <w:szCs w:val="64"/>
-                                          </w:rPr>
-                                          <w:t xml:space="preserve"> Merise</w:t>
+                                          <w:t>éditeur</w:t>
                                         </w:r>
                                       </w:p>
                                     </w:sdtContent>
@@ -1099,7 +1087,6 @@
                                       <w:szCs w:val="64"/>
                                     </w:rPr>
                                   </w:pPr>
-                                  <w:proofErr w:type="gramStart"/>
                                   <w:r>
                                     <w:rPr>
                                       <w:rFonts w:asciiTheme="majorHAnsi" w:eastAsiaTheme="majorEastAsia" w:hAnsiTheme="majorHAnsi" w:cstheme="majorBidi"/>
@@ -1108,18 +1095,7 @@
                                       <w:sz w:val="64"/>
                                       <w:szCs w:val="64"/>
                                     </w:rPr>
-                                    <w:t>ex:</w:t>
-                                  </w:r>
-                                  <w:proofErr w:type="gramEnd"/>
-                                  <w:r>
-                                    <w:rPr>
-                                      <w:rFonts w:asciiTheme="majorHAnsi" w:eastAsiaTheme="majorEastAsia" w:hAnsiTheme="majorHAnsi" w:cstheme="majorBidi"/>
-                                      <w:caps/>
-                                      <w:color w:val="FFFFFF" w:themeColor="background1"/>
-                                      <w:sz w:val="64"/>
-                                      <w:szCs w:val="64"/>
-                                    </w:rPr>
-                                    <w:t xml:space="preserve"> Merise</w:t>
+                                    <w:t>éditeur</w:t>
                                   </w:r>
                                 </w:p>
                               </w:sdtContent>
@@ -1877,20 +1853,11 @@
       </w:r>
       <w:r>
         <w:rPr>
-          <w:color w:val="000000" w:themeColor="text1"/>
-          <w:sz w:val="28"/>
-          <w:szCs w:val="28"/>
-          <w:highlight w:val="yellow"/>
-        </w:rPr>
-        <w:t>tiré</w:t>
-      </w:r>
-      <w:r>
-        <w:rPr>
-          <w:color w:val="000000" w:themeColor="text1"/>
-          <w:sz w:val="28"/>
-          <w:szCs w:val="28"/>
-        </w:rPr>
-        <w:t xml:space="preserve"> </w:t>
+          <w:color w:val="FFFFFF" w:themeColor="background1"/>
+          <w:sz w:val="28"/>
+          <w:szCs w:val="28"/>
+        </w:rPr>
+        <w:t xml:space="preserve">tiré </w:t>
       </w:r>
       <w:r>
         <w:rPr>
@@ -2274,18 +2241,7 @@
           <w:sz w:val="28"/>
           <w:szCs w:val="28"/>
         </w:rPr>
-        <w:t>(il est aussi fonction du nombre d'auteu</w:t>
-      </w:r>
-      <w:bookmarkStart w:id="3" w:name="_GoBack"/>
-      <w:bookmarkEnd w:id="3"/>
-      <w:r>
-        <w:rPr>
-          <w:strike/>
-          <w:color w:val="FFFFFF" w:themeColor="background1"/>
-          <w:sz w:val="28"/>
-          <w:szCs w:val="28"/>
-        </w:rPr>
-        <w:t>rs, du tirage, …).</w:t>
+        <w:t>(il est aussi fonction du nombre d'auteurs, du tirage, …).</w:t>
       </w:r>
     </w:p>
     <w:p>
@@ -2454,7 +2410,7 @@
           <w:color w:val="8EAADB" w:themeColor="accent1" w:themeTint="99"/>
         </w:rPr>
       </w:pPr>
-      <w:bookmarkStart w:id="4" w:name="_Toc46905596"/>
+      <w:bookmarkStart w:id="3" w:name="_Toc46905596"/>
       <w:r>
         <w:rPr>
           <w:b/>
@@ -2463,7 +2419,7 @@
         </w:rPr>
         <w:t>Les contraintes sur les données</w:t>
       </w:r>
-      <w:bookmarkEnd w:id="4"/>
+      <w:bookmarkEnd w:id="3"/>
     </w:p>
     <w:p>
       <w:pPr>
@@ -2472,6 +2428,299 @@
           <w:szCs w:val="28"/>
         </w:rPr>
       </w:pPr>
+    </w:p>
+    <w:p>
+      <w:pPr>
+        <w:rPr>
+          <w:sz w:val="28"/>
+          <w:szCs w:val="28"/>
+        </w:rPr>
+      </w:pPr>
+      <w:r>
+        <w:rPr>
+          <w:sz w:val="28"/>
+          <w:szCs w:val="28"/>
+        </w:rPr>
+        <w:t>Un livre est écrit par un ou plusieurs auteurs.</w:t>
+      </w:r>
+    </w:p>
+    <w:p>
+      <w:pPr>
+        <w:rPr>
+          <w:sz w:val="28"/>
+          <w:szCs w:val="28"/>
+        </w:rPr>
+      </w:pPr>
+      <w:r>
+        <w:rPr>
+          <w:sz w:val="28"/>
+          <w:szCs w:val="28"/>
+        </w:rPr>
+        <w:t>Un auteur écrit un ou plusieurs livres.</w:t>
+      </w:r>
+    </w:p>
+    <w:p>
+      <w:pPr>
+        <w:rPr>
+          <w:sz w:val="28"/>
+          <w:szCs w:val="28"/>
+        </w:rPr>
+      </w:pPr>
+    </w:p>
+    <w:p>
+      <w:pPr>
+        <w:rPr>
+          <w:sz w:val="28"/>
+          <w:szCs w:val="28"/>
+        </w:rPr>
+      </w:pPr>
+      <w:r>
+        <w:rPr>
+          <w:sz w:val="28"/>
+          <w:szCs w:val="28"/>
+        </w:rPr>
+        <w:t>Un livre est tiré en une ou plusieurs éditions.</w:t>
+      </w:r>
+    </w:p>
+    <w:p>
+      <w:pPr>
+        <w:rPr>
+          <w:sz w:val="28"/>
+          <w:szCs w:val="28"/>
+        </w:rPr>
+      </w:pPr>
+      <w:r>
+        <w:rPr>
+          <w:sz w:val="28"/>
+          <w:szCs w:val="28"/>
+        </w:rPr>
+        <w:t>Une édition tire un ou plusieurs livres</w:t>
+      </w:r>
+      <w:r>
+        <w:rPr>
+          <w:sz w:val="28"/>
+          <w:szCs w:val="28"/>
+        </w:rPr>
+        <w:t>.</w:t>
+      </w:r>
+    </w:p>
+    <w:p>
+      <w:pPr>
+        <w:rPr>
+          <w:sz w:val="28"/>
+          <w:szCs w:val="28"/>
+        </w:rPr>
+      </w:pPr>
+    </w:p>
+    <w:p>
+      <w:pPr>
+        <w:rPr>
+          <w:sz w:val="28"/>
+          <w:szCs w:val="28"/>
+        </w:rPr>
+      </w:pPr>
+      <w:r>
+        <w:rPr>
+          <w:sz w:val="28"/>
+          <w:szCs w:val="28"/>
+        </w:rPr>
+        <w:t>Un livre peut être récompenser par 0 ou plusieurs primés</w:t>
+      </w:r>
+    </w:p>
+    <w:p>
+      <w:pPr>
+        <w:rPr>
+          <w:sz w:val="28"/>
+          <w:szCs w:val="28"/>
+        </w:rPr>
+      </w:pPr>
+      <w:r>
+        <w:rPr>
+          <w:sz w:val="28"/>
+          <w:szCs w:val="28"/>
+        </w:rPr>
+        <w:t xml:space="preserve">Un primé peut </w:t>
+      </w:r>
+      <w:r>
+        <w:rPr>
+          <w:sz w:val="28"/>
+          <w:szCs w:val="28"/>
+        </w:rPr>
+        <w:t>récompenser</w:t>
+      </w:r>
+      <w:r>
+        <w:rPr>
+          <w:sz w:val="28"/>
+          <w:szCs w:val="28"/>
+        </w:rPr>
+        <w:t xml:space="preserve"> 0 ou plusieurs</w:t>
+      </w:r>
+      <w:r>
+        <w:rPr>
+          <w:sz w:val="28"/>
+          <w:szCs w:val="28"/>
+        </w:rPr>
+        <w:t xml:space="preserve"> livres.</w:t>
+      </w:r>
+      <w:r>
+        <w:rPr>
+          <w:sz w:val="28"/>
+          <w:szCs w:val="28"/>
+        </w:rPr>
+        <w:t xml:space="preserve"> </w:t>
+      </w:r>
+    </w:p>
+    <w:p>
+      <w:pPr>
+        <w:rPr>
+          <w:sz w:val="28"/>
+          <w:szCs w:val="28"/>
+        </w:rPr>
+      </w:pPr>
+    </w:p>
+    <w:p>
+      <w:pPr>
+        <w:rPr>
+          <w:sz w:val="28"/>
+          <w:szCs w:val="28"/>
+        </w:rPr>
+      </w:pPr>
+      <w:r>
+        <w:rPr>
+          <w:sz w:val="28"/>
+          <w:szCs w:val="28"/>
+        </w:rPr>
+        <w:t>Une édition comporte un ou plusieurs exemplaires.</w:t>
+      </w:r>
+    </w:p>
+    <w:p>
+      <w:pPr>
+        <w:rPr>
+          <w:sz w:val="28"/>
+          <w:szCs w:val="28"/>
+        </w:rPr>
+      </w:pPr>
+      <w:r>
+        <w:rPr>
+          <w:sz w:val="28"/>
+          <w:szCs w:val="28"/>
+        </w:rPr>
+        <w:t xml:space="preserve">Un exemplaire comporte un et </w:t>
+      </w:r>
+      <w:r>
+        <w:rPr>
+          <w:sz w:val="28"/>
+          <w:szCs w:val="28"/>
+        </w:rPr>
+        <w:t>une seule édition</w:t>
+      </w:r>
+      <w:r>
+        <w:rPr>
+          <w:sz w:val="28"/>
+          <w:szCs w:val="28"/>
+        </w:rPr>
+        <w:t>.</w:t>
+      </w:r>
+    </w:p>
+    <w:p>
+      <w:pPr>
+        <w:rPr>
+          <w:sz w:val="28"/>
+          <w:szCs w:val="28"/>
+        </w:rPr>
+      </w:pPr>
+    </w:p>
+    <w:p>
+      <w:pPr>
+        <w:rPr>
+          <w:sz w:val="28"/>
+          <w:szCs w:val="28"/>
+        </w:rPr>
+      </w:pPr>
+      <w:r>
+        <w:rPr>
+          <w:sz w:val="28"/>
+          <w:szCs w:val="28"/>
+        </w:rPr>
+        <w:t>Un auteur peut obtenir 0 ou 1 pseudo.</w:t>
+      </w:r>
+    </w:p>
+    <w:p>
+      <w:pPr>
+        <w:rPr>
+          <w:sz w:val="28"/>
+          <w:szCs w:val="28"/>
+        </w:rPr>
+      </w:pPr>
+      <w:r>
+        <w:rPr>
+          <w:sz w:val="28"/>
+          <w:szCs w:val="28"/>
+        </w:rPr>
+        <w:t xml:space="preserve">Un pseudo peut </w:t>
+      </w:r>
+      <w:r>
+        <w:rPr>
+          <w:sz w:val="28"/>
+          <w:szCs w:val="28"/>
+        </w:rPr>
+        <w:t>être</w:t>
+      </w:r>
+      <w:r>
+        <w:rPr>
+          <w:sz w:val="28"/>
+          <w:szCs w:val="28"/>
+        </w:rPr>
+        <w:t xml:space="preserve"> obtenu par 0 ou 1 auteur. </w:t>
+      </w:r>
+    </w:p>
+    <w:p>
+      <w:pPr>
+        <w:rPr>
+          <w:sz w:val="28"/>
+          <w:szCs w:val="28"/>
+        </w:rPr>
+      </w:pPr>
+    </w:p>
+    <w:p>
+      <w:pPr>
+        <w:rPr>
+          <w:sz w:val="28"/>
+          <w:szCs w:val="28"/>
+        </w:rPr>
+      </w:pPr>
+      <w:r>
+        <w:rPr>
+          <w:sz w:val="28"/>
+          <w:szCs w:val="28"/>
+        </w:rPr>
+        <w:lastRenderedPageBreak/>
+        <w:t>Un libraire peut envoyer 0 ou plusieurs commandes.</w:t>
+      </w:r>
+    </w:p>
+    <w:p>
+      <w:pPr>
+        <w:rPr>
+          <w:sz w:val="28"/>
+          <w:szCs w:val="28"/>
+        </w:rPr>
+      </w:pPr>
+      <w:r>
+        <w:rPr>
+          <w:sz w:val="28"/>
+          <w:szCs w:val="28"/>
+        </w:rPr>
+        <w:t>Une commande peut être envoyer par 0 ou plusieurs libraires</w:t>
+      </w:r>
+      <w:r>
+        <w:rPr>
+          <w:sz w:val="28"/>
+          <w:szCs w:val="28"/>
+        </w:rPr>
+        <w:t>.</w:t>
+      </w:r>
+      <w:bookmarkStart w:id="4" w:name="_GoBack"/>
+      <w:bookmarkEnd w:id="4"/>
     </w:p>
     <w:p>
       <w:pPr>
@@ -2647,7 +2896,6 @@
         <w:alias w:val="Date de publication"/>
         <w:tag w:val=""/>
         <w:id w:val="-253367172"/>
-        <w:placeholder/>
         <w:dataBinding w:prefixMappings="xmlns:ns0='http://schemas.microsoft.com/office/2006/coverPageProps' " w:xpath="/ns0:CoverPageProperties[1]/ns0:PublishDate[1]" w:storeItemID="{55AF091B-3C7A-41E3-B477-F2FDAA23CFDA}"/>
         <w:date w:fullDate="2020-07-29T00:00:00Z">
           <w:dateFormat w:val="dd/MM/yyyy"/>
@@ -2677,7 +2925,6 @@
         <w:alias w:val="Auteur "/>
         <w:tag w:val=""/>
         <w:id w:val="910587325"/>
-        <w:placeholder/>
         <w:dataBinding w:prefixMappings="xmlns:ns0='http://purl.org/dc/elements/1.1/' xmlns:ns1='http://schemas.openxmlformats.org/package/2006/metadata/core-properties' " w:xpath="/ns1:coreProperties[1]/ns0:creator[1]" w:storeItemID="{6C3C8BC8-F283-45AE-878A-BAB7291924A1}"/>
         <w:text/>
       </w:sdtPr>
@@ -2705,7 +2952,6 @@
         <w:alias w:val="Date de publication"/>
         <w:tag w:val=""/>
         <w:id w:val="-3664901"/>
-        <w:placeholder/>
         <w:dataBinding w:prefixMappings="xmlns:ns0='http://schemas.microsoft.com/office/2006/coverPageProps' " w:xpath="/ns0:CoverPageProperties[1]/ns0:PublishDate[1]" w:storeItemID="{55AF091B-3C7A-41E3-B477-F2FDAA23CFDA}"/>
         <w:date w:fullDate="2020-07-29T00:00:00Z">
           <w:dateFormat w:val="dd/MM/yyyy"/>
@@ -2735,7 +2981,6 @@
         <w:alias w:val="Auteur "/>
         <w:tag w:val=""/>
         <w:id w:val="-821266339"/>
-        <w:placeholder/>
         <w:dataBinding w:prefixMappings="xmlns:ns0='http://purl.org/dc/elements/1.1/' xmlns:ns1='http://schemas.openxmlformats.org/package/2006/metadata/core-properties' " w:xpath="/ns1:coreProperties[1]/ns0:creator[1]" w:storeItemID="{6C3C8BC8-F283-45AE-878A-BAB7291924A1}"/>
         <w:text/>
       </w:sdtPr>
@@ -2860,19 +3105,11 @@
                             </w:sdtPr>
                             <w:sdtEndPr/>
                             <w:sdtContent>
-                              <w:proofErr w:type="gramStart"/>
                               <w:r>
                                 <w:rPr>
                                   <w:color w:val="FFFFFF" w:themeColor="background1"/>
                                 </w:rPr>
-                                <w:t>ex:</w:t>
-                              </w:r>
-                              <w:proofErr w:type="gramEnd"/>
-                              <w:r>
-                                <w:rPr>
-                                  <w:color w:val="FFFFFF" w:themeColor="background1"/>
-                                </w:rPr>
-                                <w:t xml:space="preserve"> Merise</w:t>
+                                <w:t>Éditeur</w:t>
                               </w:r>
                             </w:sdtContent>
                           </w:sdt>
@@ -2926,19 +3163,11 @@
                       </w:sdtPr>
                       <w:sdtEndPr/>
                       <w:sdtContent>
-                        <w:proofErr w:type="gramStart"/>
                         <w:r>
                           <w:rPr>
                             <w:color w:val="FFFFFF" w:themeColor="background1"/>
                           </w:rPr>
-                          <w:t>ex:</w:t>
-                        </w:r>
-                        <w:proofErr w:type="gramEnd"/>
-                        <w:r>
-                          <w:rPr>
-                            <w:color w:val="FFFFFF" w:themeColor="background1"/>
-                          </w:rPr>
-                          <w:t xml:space="preserve"> Merise</w:t>
+                          <w:t>Éditeur</w:t>
                         </w:r>
                       </w:sdtContent>
                     </w:sdt>
@@ -3168,19 +3397,11 @@
                             </w:sdtPr>
                             <w:sdtEndPr/>
                             <w:sdtContent>
-                              <w:proofErr w:type="gramStart"/>
                               <w:r>
                                 <w:rPr>
                                   <w:color w:val="FFFFFF" w:themeColor="background1"/>
                                 </w:rPr>
-                                <w:t>ex:</w:t>
-                              </w:r>
-                              <w:proofErr w:type="gramEnd"/>
-                              <w:r>
-                                <w:rPr>
-                                  <w:color w:val="FFFFFF" w:themeColor="background1"/>
-                                </w:rPr>
-                                <w:t xml:space="preserve"> Merise</w:t>
+                                <w:t>Éditeur</w:t>
                               </w:r>
                             </w:sdtContent>
                           </w:sdt>
@@ -3231,19 +3452,11 @@
                       </w:sdtPr>
                       <w:sdtEndPr/>
                       <w:sdtContent>
-                        <w:proofErr w:type="gramStart"/>
                         <w:r>
                           <w:rPr>
                             <w:color w:val="FFFFFF" w:themeColor="background1"/>
                           </w:rPr>
-                          <w:t>ex:</w:t>
-                        </w:r>
-                        <w:proofErr w:type="gramEnd"/>
-                        <w:r>
-                          <w:rPr>
-                            <w:color w:val="FFFFFF" w:themeColor="background1"/>
-                          </w:rPr>
-                          <w:t xml:space="preserve"> Merise</w:t>
+                          <w:t>Éditeur</w:t>
                         </w:r>
                       </w:sdtContent>
                     </w:sdt>
@@ -5070,6 +5283,8 @@
   <w:rsids>
     <w:rsidRoot w:val="000E7971"/>
     <w:rsid w:val="000E7971"/>
+    <w:rsid w:val="00CC22A9"/>
+    <w:rsid w:val="00EA4C02"/>
   </w:rsids>
   <m:mathPr>
     <m:mathFont m:val="Cambria Math"/>
@@ -5859,7 +6074,7 @@
 </file>
 
 <file path=customXml/itemProps2.xml><?xml version="1.0" encoding="utf-8"?>
-<ds:datastoreItem xmlns:ds="http://schemas.openxmlformats.org/officeDocument/2006/customXml" ds:itemID="{51C087DD-C1A4-4002-B6F2-6BED65A423AF}">
+<ds:datastoreItem xmlns:ds="http://schemas.openxmlformats.org/officeDocument/2006/customXml" ds:itemID="{F2895CF8-F780-42C9-BA04-9850713B12FD}">
   <ds:schemaRefs>
     <ds:schemaRef ds:uri="http://schemas.openxmlformats.org/officeDocument/2006/bibliography"/>
   </ds:schemaRefs>

</xml_diff>